<commit_message>
Update to folder names
</commit_message>
<xml_diff>
--- a/Semana 11/Trabajo Corto Programado Programacion V Tibas_old.docx
+++ b/Semana 11/Trabajo Corto Programado Programacion V Tibas_old.docx
@@ -185,7 +185,27 @@
         <w:rPr>
           <w:rFonts w:ascii="Times New Roman" w:hAnsi="Times New Roman" w:cs="Times New Roman"/>
         </w:rPr>
-        <w:t>A continuación se le presenta la definición de un sistema de información muy simplificado de una biblioteca. En ella aparecen socios, que se dan de alta en la biblioteca y a partir de ese momento pueden tomar prestados libros de la misma. Un socio está caracterizado por un número de socio, un nombre y una dirección; además, en cada momento se puede saber el número de libros que un socio tiene prestados, y si tiene más de diez libros.</w:t>
+        <w:t xml:space="preserve">A continuación se le presenta la definición de un sistema de información muy simplificado de una biblioteca. En ella aparecen socios, que se dan de alta en la biblioteca y a partir de ese momento pueden tomar prestados libros de la misma. </w:t>
+      </w:r>
+      <w:r>
+        <w:rPr>
+          <w:rFonts w:ascii="Times New Roman" w:hAnsi="Times New Roman" w:cs="Times New Roman"/>
+          <w:highlight w:val="yellow"/>
+        </w:rPr>
+        <w:t>Un socio está caracterizado por un número de socio, un nombre y una dirección</w:t>
+      </w:r>
+      <w:r>
+        <w:rPr>
+          <w:rFonts w:ascii="Times New Roman" w:hAnsi="Times New Roman" w:cs="Times New Roman"/>
+        </w:rPr>
+        <w:t xml:space="preserve">; </w:t>
+      </w:r>
+      <w:r>
+        <w:rPr>
+          <w:rFonts w:ascii="Times New Roman" w:hAnsi="Times New Roman" w:cs="Times New Roman"/>
+          <w:highlight w:val="green"/>
+        </w:rPr>
+        <w:t>además, en cada momento se puede saber el número de libros que un socio tiene prestados, y si tiene más de diez libros.</w:t>
       </w:r>
     </w:p>
     <w:p>
@@ -221,7 +241,20 @@
         <w:rPr>
           <w:rFonts w:ascii="Times New Roman" w:hAnsi="Times New Roman" w:cs="Times New Roman"/>
         </w:rPr>
-        <w:t>Por su parte, de cada libro se conoce su código, título, autor y si está o no disponible; además se puede saber en cualquier momento la localización del libro en la biblioteca, así como la signatura del mismo. Un libro puede ser cambiado de lugar, y se le puede cambiar igualmente su signatura; de hecho, siempre que se cambia la signatura de un libro es porque se cambia de lugar.</w:t>
+        <w:t xml:space="preserve">Por su parte, </w:t>
+      </w:r>
+      <w:r>
+        <w:rPr>
+          <w:rFonts w:ascii="Times New Roman" w:hAnsi="Times New Roman" w:cs="Times New Roman"/>
+          <w:highlight w:val="cyan"/>
+        </w:rPr>
+        <w:t>de cada libro se conoce su código, título, autor y si está o no disponible; además se puede saber en cualquier momento la localización del libro en la biblioteca, así como la signatura del mismo. Un libro puede ser cambiado de lugar, y se le puede cambiar igualmente su signatura; de hecho, siempre que se cambia la signatura de un libro es porque se cambia de lugar</w:t>
+      </w:r>
+      <w:r>
+        <w:rPr>
+          <w:rFonts w:ascii="Times New Roman" w:hAnsi="Times New Roman" w:cs="Times New Roman"/>
+        </w:rPr>
+        <w:t>.</w:t>
       </w:r>
     </w:p>
     <w:p>
@@ -251,7 +284,27 @@
         <w:rPr>
           <w:rFonts w:ascii="Times New Roman" w:hAnsi="Times New Roman" w:cs="Times New Roman"/>
         </w:rPr>
-        <w:t>Los libros se prestan a los socios, y como consecuencia aparece la noción de préstamo; un préstamo estará caracterizado, además de por el código del libro prestado y el número de socio, por la fecha del mismo. Por otra parte también se va a llevar control de los socios que tengan prestados más de 10 libros, de lo cual se encargará la aplicación, haciendo que estos socios pasen a especializarse temporalmente en socios no fiables.</w:t>
+        <w:t xml:space="preserve">Los libros se prestan a los socios, y como consecuencia aparece la noción de préstamo; </w:t>
+      </w:r>
+      <w:r>
+        <w:rPr>
+          <w:rFonts w:ascii="Times New Roman" w:hAnsi="Times New Roman" w:cs="Times New Roman"/>
+          <w:highlight w:val="magenta"/>
+        </w:rPr>
+        <w:t>un préstamo estará caracterizado, además de por el código del libro prestado y el número de socio, por la fecha del mismo.</w:t>
+      </w:r>
+      <w:r>
+        <w:rPr>
+          <w:rFonts w:ascii="Times New Roman" w:hAnsi="Times New Roman" w:cs="Times New Roman"/>
+        </w:rPr>
+        <w:t xml:space="preserve"> Por otra parte también </w:t>
+      </w:r>
+      <w:r>
+        <w:rPr>
+          <w:rFonts w:ascii="Times New Roman" w:hAnsi="Times New Roman" w:cs="Times New Roman"/>
+          <w:highlight w:val="blue"/>
+        </w:rPr>
+        <w:t>se va a llevar control de los socios que tengan prestados más de 10 libros, de lo cual se encargará la aplicación, haciendo que estos socios pasen a especializarse temporalmente en socios no fiables.</w:t>
       </w:r>
     </w:p>
     <w:p>
@@ -268,6 +321,8 @@
           <w:lang w:eastAsia="es-ES"/>
         </w:rPr>
       </w:pPr>
+      <w:bookmarkStart w:id="0" w:name="_GoBack"/>
+      <w:bookmarkEnd w:id="0"/>
     </w:p>
     <w:p>
       <w:pPr>
@@ -313,7 +368,6 @@
           <w:noProof/>
           <w:lang w:val="es-CR" w:eastAsia="es-CR"/>
         </w:rPr>
-        <w:lastRenderedPageBreak/>
         <w:drawing>
           <wp:inline distT="0" distB="0" distL="0" distR="0" wp14:anchorId="590FBD80" wp14:editId="4BE5B815">
             <wp:extent cx="5829935" cy="7417435"/>
@@ -405,7 +459,7 @@
     </w:p>
     <w:p>
       <w:pPr>
-        <w:pStyle w:val="Prrafodelista"/>
+        <w:pStyle w:val="ListParagraph"/>
         <w:numPr>
           <w:ilvl w:val="0"/>
           <w:numId w:val="6"/>
@@ -445,20 +499,18 @@
         </w:rPr>
         <w:t>. Se debe  de hacer por medio de servicios.</w:t>
       </w:r>
-      <w:bookmarkStart w:id="0" w:name="_GoBack"/>
-      <w:bookmarkEnd w:id="0"/>
-    </w:p>
-    <w:p>
-      <w:pPr>
-        <w:pStyle w:val="Prrafodelista"/>
-        <w:rPr>
-          <w:rFonts w:ascii="Times New Roman" w:hAnsi="Times New Roman" w:cs="Times New Roman"/>
-        </w:rPr>
-      </w:pPr>
-    </w:p>
-    <w:p>
-      <w:pPr>
-        <w:pStyle w:val="Prrafodelista"/>
+    </w:p>
+    <w:p>
+      <w:pPr>
+        <w:pStyle w:val="ListParagraph"/>
+        <w:rPr>
+          <w:rFonts w:ascii="Times New Roman" w:hAnsi="Times New Roman" w:cs="Times New Roman"/>
+        </w:rPr>
+      </w:pPr>
+    </w:p>
+    <w:p>
+      <w:pPr>
+        <w:pStyle w:val="ListParagraph"/>
         <w:numPr>
           <w:ilvl w:val="0"/>
           <w:numId w:val="6"/>
@@ -491,7 +543,7 @@
     </w:p>
     <w:p>
       <w:pPr>
-        <w:pStyle w:val="Prrafodelista"/>
+        <w:pStyle w:val="ListParagraph"/>
         <w:numPr>
           <w:ilvl w:val="0"/>
           <w:numId w:val="6"/>
@@ -518,7 +570,7 @@
     </w:p>
     <w:p>
       <w:pPr>
-        <w:pStyle w:val="Prrafodelista"/>
+        <w:pStyle w:val="ListParagraph"/>
         <w:numPr>
           <w:ilvl w:val="0"/>
           <w:numId w:val="6"/>
@@ -543,15 +595,15 @@
     </w:p>
     <w:p>
       <w:pPr>
-        <w:pStyle w:val="Prrafodelista"/>
-        <w:rPr>
-          <w:rFonts w:ascii="Times New Roman" w:hAnsi="Times New Roman" w:cs="Times New Roman"/>
-        </w:rPr>
-      </w:pPr>
-    </w:p>
-    <w:p>
-      <w:pPr>
-        <w:pStyle w:val="Prrafodelista"/>
+        <w:pStyle w:val="ListParagraph"/>
+        <w:rPr>
+          <w:rFonts w:ascii="Times New Roman" w:hAnsi="Times New Roman" w:cs="Times New Roman"/>
+        </w:rPr>
+      </w:pPr>
+    </w:p>
+    <w:p>
+      <w:pPr>
+        <w:pStyle w:val="ListParagraph"/>
         <w:numPr>
           <w:ilvl w:val="0"/>
           <w:numId w:val="6"/>
@@ -576,15 +628,15 @@
     </w:p>
     <w:p>
       <w:pPr>
-        <w:pStyle w:val="Prrafodelista"/>
-        <w:rPr>
-          <w:rFonts w:ascii="Times New Roman" w:hAnsi="Times New Roman" w:cs="Times New Roman"/>
-        </w:rPr>
-      </w:pPr>
-    </w:p>
-    <w:p>
-      <w:pPr>
-        <w:pStyle w:val="Prrafodelista"/>
+        <w:pStyle w:val="ListParagraph"/>
+        <w:rPr>
+          <w:rFonts w:ascii="Times New Roman" w:hAnsi="Times New Roman" w:cs="Times New Roman"/>
+        </w:rPr>
+      </w:pPr>
+    </w:p>
+    <w:p>
+      <w:pPr>
+        <w:pStyle w:val="ListParagraph"/>
         <w:numPr>
           <w:ilvl w:val="0"/>
           <w:numId w:val="6"/>
@@ -617,15 +669,15 @@
     </w:p>
     <w:p>
       <w:pPr>
-        <w:pStyle w:val="Prrafodelista"/>
-        <w:rPr>
-          <w:rFonts w:ascii="Times New Roman" w:hAnsi="Times New Roman" w:cs="Times New Roman"/>
-        </w:rPr>
-      </w:pPr>
-    </w:p>
-    <w:p>
-      <w:pPr>
-        <w:pStyle w:val="Prrafodelista"/>
+        <w:pStyle w:val="ListParagraph"/>
+        <w:rPr>
+          <w:rFonts w:ascii="Times New Roman" w:hAnsi="Times New Roman" w:cs="Times New Roman"/>
+        </w:rPr>
+      </w:pPr>
+    </w:p>
+    <w:p>
+      <w:pPr>
+        <w:pStyle w:val="ListParagraph"/>
         <w:numPr>
           <w:ilvl w:val="0"/>
           <w:numId w:val="6"/>
@@ -658,15 +710,15 @@
     </w:p>
     <w:p>
       <w:pPr>
-        <w:pStyle w:val="Prrafodelista"/>
-        <w:rPr>
-          <w:rFonts w:ascii="Times New Roman" w:hAnsi="Times New Roman" w:cs="Times New Roman"/>
-        </w:rPr>
-      </w:pPr>
-    </w:p>
-    <w:p>
-      <w:pPr>
-        <w:pStyle w:val="Prrafodelista"/>
+        <w:pStyle w:val="ListParagraph"/>
+        <w:rPr>
+          <w:rFonts w:ascii="Times New Roman" w:hAnsi="Times New Roman" w:cs="Times New Roman"/>
+        </w:rPr>
+      </w:pPr>
+    </w:p>
+    <w:p>
+      <w:pPr>
+        <w:pStyle w:val="ListParagraph"/>
         <w:jc w:val="both"/>
         <w:rPr>
           <w:rFonts w:ascii="Times New Roman" w:hAnsi="Times New Roman" w:cs="Times New Roman"/>
@@ -692,7 +744,7 @@
     </w:p>
     <w:p>
       <w:pPr>
-        <w:pStyle w:val="Prrafodelista"/>
+        <w:pStyle w:val="ListParagraph"/>
         <w:ind w:left="-1134"/>
         <w:jc w:val="both"/>
         <w:rPr>
@@ -753,7 +805,7 @@
 <w:hdr xmlns:wpc="http://schemas.microsoft.com/office/word/2010/wordprocessingCanvas" xmlns:cx="http://schemas.microsoft.com/office/drawing/2014/chartex" xmlns:cx1="http://schemas.microsoft.com/office/drawing/2015/9/8/chartex" xmlns:cx2="http://schemas.microsoft.com/office/drawing/2015/10/21/chartex" xmlns:cx3="http://schemas.microsoft.com/office/drawing/2016/5/9/chartex" xmlns:cx4="http://schemas.microsoft.com/office/drawing/2016/5/10/chartex" xmlns:cx5="http://schemas.microsoft.com/office/drawing/2016/5/11/chartex" xmlns:cx6="http://schemas.microsoft.com/office/drawing/2016/5/12/chartex" xmlns:cx7="http://schemas.microsoft.com/office/drawing/2016/5/13/chartex" xmlns:cx8="http://schemas.microsoft.com/office/drawing/2016/5/14/chartex" xmlns:mc="http://schemas.openxmlformats.org/markup-compatibility/2006" xmlns:aink="http://schemas.microsoft.com/office/drawing/2016/ink" xmlns:am3d="http://schemas.microsoft.com/office/drawing/2017/model3d" xmlns:o="urn:schemas-microsoft-com:office:office" xmlns:r="http://schemas.openxmlformats.org/officeDocument/2006/relationships" xmlns:m="http://schemas.openxmlformats.org/officeDocument/2006/math" xmlns:v="urn:schemas-microsoft-com:vml" xmlns:wp14="http://schemas.microsoft.com/office/word/2010/wordprocessingDrawing" xmlns:wp="http://schemas.openxmlformats.org/drawingml/2006/wordprocessingDrawing" xmlns:w10="urn:schemas-microsoft-com:office:word" xmlns:w="http://schemas.openxmlformats.org/wordprocessingml/2006/main" xmlns:w14="http://schemas.microsoft.com/office/word/2010/wordml" xmlns:w15="http://schemas.microsoft.com/office/word/2012/wordml" xmlns:w16cid="http://schemas.microsoft.com/office/word/2016/wordml/cid" xmlns:w16se="http://schemas.microsoft.com/office/word/2015/wordml/symex" xmlns:wpg="http://schemas.microsoft.com/office/word/2010/wordprocessingGroup" xmlns:wpi="http://schemas.microsoft.com/office/word/2010/wordprocessingInk" xmlns:wne="http://schemas.microsoft.com/office/word/2006/wordml" xmlns:wps="http://schemas.microsoft.com/office/word/2010/wordprocessingShape" mc:Ignorable="w14 w15 w16se w16cid wp14">
   <w:p>
     <w:pPr>
-      <w:pStyle w:val="Encabezado"/>
+      <w:pStyle w:val="Header"/>
       <w:tabs>
         <w:tab w:val="clear" w:pos="4320"/>
         <w:tab w:val="clear" w:pos="8640"/>
@@ -837,7 +889,7 @@
                   </a:ln>
                   <a:extLst>
                     <a:ext uri="{FAA26D3D-D897-4be2-8F04-BA451C77F1D7}">
-                      <ma14:placeholderFlag xmlns:ma14="http://schemas.microsoft.com/office/mac/drawingml/2011/main" xmlns:w="http://schemas.openxmlformats.org/wordprocessingml/2006/main" xmlns:w10="urn:schemas-microsoft-com:office:word" xmlns:v="urn:schemas-microsoft-com:vml" xmlns:o="urn:schemas-microsoft-com:office:office" xmlns:mv="urn:schemas-microsoft-com:mac:vml" xmlns:mo="http://schemas.microsoft.com/office/mac/office/2008/main" xmlns=""/>
+                      <ma14:placeholderFlag xmlns="" xmlns:mo="http://schemas.microsoft.com/office/mac/office/2008/main" xmlns:mv="urn:schemas-microsoft-com:mac:vml" xmlns:o="urn:schemas-microsoft-com:office:office" xmlns:v="urn:schemas-microsoft-com:vml" xmlns:w10="urn:schemas-microsoft-com:office:word" xmlns:w="http://schemas.openxmlformats.org/wordprocessingml/2006/main" xmlns:ma14="http://schemas.microsoft.com/office/mac/drawingml/2011/main"/>
                     </a:ext>
                   </a:extLst>
                 </pic:spPr>
@@ -880,7 +932,7 @@
   </w:p>
   <w:p>
     <w:pPr>
-      <w:pStyle w:val="Encabezado"/>
+      <w:pStyle w:val="Header"/>
       <w:tabs>
         <w:tab w:val="clear" w:pos="4320"/>
         <w:tab w:val="clear" w:pos="8640"/>
@@ -910,7 +962,7 @@
   </w:p>
   <w:p>
     <w:pPr>
-      <w:pStyle w:val="Encabezado"/>
+      <w:pStyle w:val="Header"/>
       <w:tabs>
         <w:tab w:val="clear" w:pos="4320"/>
         <w:tab w:val="clear" w:pos="8640"/>
@@ -946,7 +998,7 @@
   </w:p>
   <w:p>
     <w:pPr>
-      <w:pStyle w:val="Encabezado"/>
+      <w:pStyle w:val="Header"/>
       <w:tabs>
         <w:tab w:val="clear" w:pos="4320"/>
         <w:tab w:val="clear" w:pos="8640"/>
@@ -2719,6 +2771,7 @@
     <w:lsdException w:name="HTML Sample" w:semiHidden="1" w:unhideWhenUsed="1"/>
     <w:lsdException w:name="HTML Typewriter" w:semiHidden="1" w:unhideWhenUsed="1"/>
     <w:lsdException w:name="HTML Variable" w:semiHidden="1" w:unhideWhenUsed="1"/>
+    <w:lsdException w:name="Normal Table" w:semiHidden="1" w:unhideWhenUsed="1"/>
     <w:lsdException w:name="annotation subject" w:semiHidden="1" w:unhideWhenUsed="1"/>
     <w:lsdException w:name="No List" w:semiHidden="1" w:unhideWhenUsed="1"/>
     <w:lsdException w:name="Outline List 1" w:semiHidden="1" w:unhideWhenUsed="1"/>
@@ -2765,8 +2818,10 @@
     <w:lsdException w:name="Table Subtle 2" w:semiHidden="1" w:unhideWhenUsed="1"/>
     <w:lsdException w:name="Table Web 1" w:semiHidden="1" w:unhideWhenUsed="1"/>
     <w:lsdException w:name="Table Web 2" w:semiHidden="1" w:unhideWhenUsed="1"/>
+    <w:lsdException w:name="Table Web 3" w:semiHidden="1" w:unhideWhenUsed="1"/>
     <w:lsdException w:name="Balloon Text" w:semiHidden="1" w:unhideWhenUsed="1"/>
     <w:lsdException w:name="Table Grid" w:uiPriority="59"/>
+    <w:lsdException w:name="Table Theme" w:semiHidden="1" w:unhideWhenUsed="1"/>
     <w:lsdException w:name="Placeholder Text" w:semiHidden="1"/>
     <w:lsdException w:name="No Spacing" w:qFormat="1"/>
     <w:lsdException w:name="Light Shading" w:uiPriority="60"/>
@@ -2995,13 +3050,13 @@
       <w:lang w:val="es-ES_tradnl"/>
     </w:rPr>
   </w:style>
-  <w:style w:type="character" w:default="1" w:styleId="Fuentedeprrafopredeter">
+  <w:style w:type="character" w:default="1" w:styleId="DefaultParagraphFont">
     <w:name w:val="Default Paragraph Font"/>
     <w:uiPriority w:val="1"/>
     <w:semiHidden/>
     <w:unhideWhenUsed/>
   </w:style>
-  <w:style w:type="table" w:default="1" w:styleId="Tablanormal">
+  <w:style w:type="table" w:default="1" w:styleId="TableNormal">
     <w:name w:val="Normal Table"/>
     <w:uiPriority w:val="99"/>
     <w:semiHidden/>
@@ -3016,16 +3071,16 @@
       </w:tblCellMar>
     </w:tblPr>
   </w:style>
-  <w:style w:type="numbering" w:default="1" w:styleId="Sinlista">
+  <w:style w:type="numbering" w:default="1" w:styleId="NoList">
     <w:name w:val="No List"/>
     <w:uiPriority w:val="99"/>
     <w:semiHidden/>
     <w:unhideWhenUsed/>
   </w:style>
-  <w:style w:type="paragraph" w:styleId="Textodeglobo">
+  <w:style w:type="paragraph" w:styleId="BalloonText">
     <w:name w:val="Balloon Text"/>
     <w:basedOn w:val="Normal"/>
-    <w:link w:val="TextodegloboCar"/>
+    <w:link w:val="BalloonTextChar"/>
     <w:uiPriority w:val="99"/>
     <w:semiHidden/>
     <w:unhideWhenUsed/>
@@ -3036,10 +3091,10 @@
       <w:szCs w:val="18"/>
     </w:rPr>
   </w:style>
-  <w:style w:type="character" w:customStyle="1" w:styleId="TextodegloboCar">
-    <w:name w:val="Texto de globo Car"/>
-    <w:basedOn w:val="Fuentedeprrafopredeter"/>
-    <w:link w:val="Textodeglobo"/>
+  <w:style w:type="character" w:customStyle="1" w:styleId="BalloonTextChar">
+    <w:name w:val="Balloon Text Char"/>
+    <w:basedOn w:val="DefaultParagraphFont"/>
+    <w:link w:val="BalloonText"/>
     <w:uiPriority w:val="99"/>
     <w:semiHidden/>
     <w:rsid w:val="00725FD4"/>
@@ -3050,10 +3105,10 @@
       <w:lang w:val="es-ES_tradnl"/>
     </w:rPr>
   </w:style>
-  <w:style w:type="paragraph" w:styleId="Encabezado">
+  <w:style w:type="paragraph" w:styleId="Header">
     <w:name w:val="header"/>
     <w:basedOn w:val="Normal"/>
-    <w:link w:val="EncabezadoCar"/>
+    <w:link w:val="HeaderChar"/>
     <w:uiPriority w:val="99"/>
     <w:unhideWhenUsed/>
     <w:rsid w:val="00725FD4"/>
@@ -3064,20 +3119,20 @@
       </w:tabs>
     </w:pPr>
   </w:style>
-  <w:style w:type="character" w:customStyle="1" w:styleId="EncabezadoCar">
-    <w:name w:val="Encabezado Car"/>
-    <w:basedOn w:val="Fuentedeprrafopredeter"/>
-    <w:link w:val="Encabezado"/>
+  <w:style w:type="character" w:customStyle="1" w:styleId="HeaderChar">
+    <w:name w:val="Header Char"/>
+    <w:basedOn w:val="DefaultParagraphFont"/>
+    <w:link w:val="Header"/>
     <w:uiPriority w:val="99"/>
     <w:rsid w:val="00725FD4"/>
     <w:rPr>
       <w:lang w:val="es-ES_tradnl"/>
     </w:rPr>
   </w:style>
-  <w:style w:type="paragraph" w:styleId="Piedepgina">
+  <w:style w:type="paragraph" w:styleId="Footer">
     <w:name w:val="footer"/>
     <w:basedOn w:val="Normal"/>
-    <w:link w:val="PiedepginaCar"/>
+    <w:link w:val="FooterChar"/>
     <w:uiPriority w:val="99"/>
     <w:unhideWhenUsed/>
     <w:rsid w:val="00725FD4"/>
@@ -3088,17 +3143,17 @@
       </w:tabs>
     </w:pPr>
   </w:style>
-  <w:style w:type="character" w:customStyle="1" w:styleId="PiedepginaCar">
-    <w:name w:val="Pie de página Car"/>
-    <w:basedOn w:val="Fuentedeprrafopredeter"/>
-    <w:link w:val="Piedepgina"/>
+  <w:style w:type="character" w:customStyle="1" w:styleId="FooterChar">
+    <w:name w:val="Footer Char"/>
+    <w:basedOn w:val="DefaultParagraphFont"/>
+    <w:link w:val="Footer"/>
     <w:uiPriority w:val="99"/>
     <w:rsid w:val="00725FD4"/>
     <w:rPr>
       <w:lang w:val="es-ES_tradnl"/>
     </w:rPr>
   </w:style>
-  <w:style w:type="paragraph" w:styleId="Prrafodelista">
+  <w:style w:type="paragraph" w:styleId="ListParagraph">
     <w:name w:val="List Paragraph"/>
     <w:basedOn w:val="Normal"/>
     <w:uiPriority w:val="34"/>
@@ -3109,9 +3164,9 @@
       <w:contextualSpacing/>
     </w:pPr>
   </w:style>
-  <w:style w:type="table" w:styleId="Tablaconcuadrcula">
+  <w:style w:type="table" w:styleId="TableGrid">
     <w:name w:val="Table Grid"/>
-    <w:basedOn w:val="Tablanormal"/>
+    <w:basedOn w:val="TableNormal"/>
     <w:uiPriority w:val="59"/>
     <w:rsid w:val="00C52571"/>
     <w:tblPr>
@@ -3125,9 +3180,9 @@
       </w:tblBorders>
     </w:tblPr>
   </w:style>
-  <w:style w:type="character" w:styleId="Hipervnculo">
+  <w:style w:type="character" w:styleId="Hyperlink">
     <w:name w:val="Hyperlink"/>
-    <w:basedOn w:val="Fuentedeprrafopredeter"/>
+    <w:basedOn w:val="DefaultParagraphFont"/>
     <w:uiPriority w:val="99"/>
     <w:semiHidden/>
     <w:unhideWhenUsed/>
@@ -3154,17 +3209,17 @@
   </w:style>
   <w:style w:type="character" w:customStyle="1" w:styleId="interlin15">
     <w:name w:val="interlin15"/>
-    <w:basedOn w:val="Fuentedeprrafopredeter"/>
+    <w:basedOn w:val="DefaultParagraphFont"/>
     <w:rsid w:val="007D74A5"/>
   </w:style>
   <w:style w:type="character" w:customStyle="1" w:styleId="menu">
     <w:name w:val="menu"/>
-    <w:basedOn w:val="Fuentedeprrafopredeter"/>
+    <w:basedOn w:val="DefaultParagraphFont"/>
     <w:rsid w:val="007D74A5"/>
   </w:style>
-  <w:style w:type="character" w:styleId="Textoennegrita">
+  <w:style w:type="character" w:styleId="Strong">
     <w:name w:val="Strong"/>
-    <w:basedOn w:val="Fuentedeprrafopredeter"/>
+    <w:basedOn w:val="DefaultParagraphFont"/>
     <w:uiPriority w:val="22"/>
     <w:qFormat/>
     <w:rsid w:val="007D74A5"/>
@@ -3173,7 +3228,7 @@
       <w:bCs/>
     </w:rPr>
   </w:style>
-  <w:style w:type="paragraph" w:styleId="Sinespaciado">
+  <w:style w:type="paragraph" w:styleId="NoSpacing">
     <w:name w:val="No Spacing"/>
     <w:uiPriority w:val="99"/>
     <w:qFormat/>

</xml_diff>